<commit_message>
made registration new user
</commit_message>
<xml_diff>
--- a/Шавель Данила Александрович_ПЗ.docx
+++ b/Шавель Данила Александрович_ПЗ.docx
@@ -324,18 +324,8 @@
                 <w:sz w:val="28"/>
                 <w:szCs w:val="24"/>
               </w:rPr>
-              <w:t xml:space="preserve"> </w:t>
-            </w:r>
-            <w:proofErr w:type="spellStart"/>
-            <w:r>
-              <w:rPr>
-                <w:rFonts w:ascii="Times New Roman" w:hAnsi="Times New Roman" w:cs="Times New Roman"/>
-                <w:sz w:val="28"/>
-                <w:szCs w:val="24"/>
-              </w:rPr>
-              <w:t>Купрейчик</w:t>
-            </w:r>
-            <w:proofErr w:type="spellEnd"/>
+              <w:t xml:space="preserve"> Купрейчик</w:t>
+            </w:r>
           </w:p>
         </w:tc>
       </w:tr>
@@ -4562,43 +4552,7 @@
           <w:sz w:val="28"/>
           <w:szCs w:val="28"/>
         </w:rPr>
-        <w:t xml:space="preserve">ользователи, такие как авторы или редакторы, создают контент с помощью удобного интерфейса, называемого редактором WYSIWYG (What You </w:t>
-      </w:r>
-      <w:proofErr w:type="spellStart"/>
-      <w:r>
-        <w:rPr>
-          <w:rFonts w:ascii="Times New Roman" w:hAnsi="Times New Roman" w:cs="Times New Roman"/>
-          <w:sz w:val="28"/>
-          <w:szCs w:val="28"/>
-        </w:rPr>
-        <w:t>See</w:t>
-      </w:r>
-      <w:proofErr w:type="spellEnd"/>
-      <w:r>
-        <w:rPr>
-          <w:rFonts w:ascii="Times New Roman" w:hAnsi="Times New Roman" w:cs="Times New Roman"/>
-          <w:sz w:val="28"/>
-          <w:szCs w:val="28"/>
-        </w:rPr>
-        <w:t xml:space="preserve"> </w:t>
-      </w:r>
-      <w:proofErr w:type="spellStart"/>
-      <w:r>
-        <w:rPr>
-          <w:rFonts w:ascii="Times New Roman" w:hAnsi="Times New Roman" w:cs="Times New Roman"/>
-          <w:sz w:val="28"/>
-          <w:szCs w:val="28"/>
-        </w:rPr>
-        <w:t>Is</w:t>
-      </w:r>
-      <w:proofErr w:type="spellEnd"/>
-      <w:r>
-        <w:rPr>
-          <w:rFonts w:ascii="Times New Roman" w:hAnsi="Times New Roman" w:cs="Times New Roman"/>
-          <w:sz w:val="28"/>
-          <w:szCs w:val="28"/>
-        </w:rPr>
-        <w:t xml:space="preserve"> What You Get), позволяющего легко форматировать и манипулировать текстом, изображениями и мультимедийными компонентами.</w:t>
+        <w:t>ользователи, такие как авторы или редакторы, создают контент с помощью удобного интерфейса, называемого редактором WYSIWYG (What You See Is What You Get), позволяющего легко форматировать и манипулировать текстом, изображениями и мультимедийными компонентами.</w:t>
       </w:r>
     </w:p>
     <w:p>
@@ -4762,7 +4716,6 @@
         </w:rPr>
         <w:t xml:space="preserve">каталог </w:t>
       </w:r>
-      <w:proofErr w:type="spellStart"/>
       <w:r>
         <w:rPr>
           <w:rFonts w:ascii="Times New Roman" w:hAnsi="Times New Roman" w:cs="Times New Roman"/>
@@ -4772,7 +4725,6 @@
         </w:rPr>
         <w:t>Onliner</w:t>
       </w:r>
-      <w:proofErr w:type="spellEnd"/>
       <w:r>
         <w:rPr>
           <w:rFonts w:ascii="Times New Roman" w:hAnsi="Times New Roman" w:cs="Times New Roman"/>
@@ -7376,7 +7328,6 @@
           <w:lang w:eastAsia="ru-RU"/>
         </w:rPr>
       </w:pPr>
-      <w:proofErr w:type="spellStart"/>
       <w:r>
         <w:rPr>
           <w:rFonts w:ascii="Times New Roman" w:eastAsia="MS Mincho" w:hAnsi="Times New Roman" w:cs="Times New Roman"/>
@@ -7384,37 +7335,7 @@
           <w:szCs w:val="28"/>
           <w:lang w:eastAsia="ru-RU"/>
         </w:rPr>
-        <w:t>Use</w:t>
-      </w:r>
-      <w:proofErr w:type="spellEnd"/>
-      <w:r>
-        <w:rPr>
-          <w:rFonts w:ascii="Times New Roman" w:eastAsia="MS Mincho" w:hAnsi="Times New Roman" w:cs="Times New Roman"/>
-          <w:sz w:val="28"/>
-          <w:szCs w:val="28"/>
-          <w:lang w:eastAsia="ru-RU"/>
-        </w:rPr>
-        <w:t xml:space="preserve"> </w:t>
-      </w:r>
-      <w:proofErr w:type="spellStart"/>
-      <w:r>
-        <w:rPr>
-          <w:rFonts w:ascii="Times New Roman" w:eastAsia="MS Mincho" w:hAnsi="Times New Roman" w:cs="Times New Roman"/>
-          <w:sz w:val="28"/>
-          <w:szCs w:val="28"/>
-          <w:lang w:eastAsia="ru-RU"/>
-        </w:rPr>
-        <w:t>case</w:t>
-      </w:r>
-      <w:proofErr w:type="spellEnd"/>
-      <w:r>
-        <w:rPr>
-          <w:rFonts w:ascii="Times New Roman" w:eastAsia="MS Mincho" w:hAnsi="Times New Roman" w:cs="Times New Roman"/>
-          <w:sz w:val="28"/>
-          <w:szCs w:val="28"/>
-          <w:lang w:eastAsia="ru-RU"/>
-        </w:rPr>
-        <w:t xml:space="preserve"> диаграмма</w:t>
+        <w:t>Use case диаграмма</w:t>
       </w:r>
     </w:p>
     <w:p>
@@ -7803,9 +7724,17 @@
           <w:rFonts w:ascii="Times New Roman" w:hAnsi="Times New Roman" w:cs="Times New Roman"/>
           <w:sz w:val="28"/>
           <w:szCs w:val="28"/>
+        </w:rPr>
+        <w:t xml:space="preserve">Данный язык был выбран по несколькольким причинам. Во-первых на </w:t>
+      </w:r>
+      <w:r>
+        <w:rPr>
+          <w:rFonts w:ascii="Times New Roman" w:hAnsi="Times New Roman" w:cs="Times New Roman"/>
+          <w:sz w:val="28"/>
+          <w:szCs w:val="28"/>
           <w:lang w:val="en-US"/>
         </w:rPr>
-        <w:t>Java</w:t>
+        <w:t>java</w:t>
       </w:r>
       <w:r>
         <w:rPr>
@@ -7821,79 +7750,155 @@
           <w:sz w:val="28"/>
           <w:szCs w:val="28"/>
         </w:rPr>
-        <w:t>имеет ряд преимуществ над другими языками, такие как</w:t>
-      </w:r>
-      <w:r>
-        <w:rPr>
-          <w:rFonts w:ascii="Times New Roman" w:hAnsi="Times New Roman" w:cs="Times New Roman"/>
-          <w:sz w:val="28"/>
-          <w:szCs w:val="28"/>
-        </w:rPr>
-        <w:t>:</w:t>
-      </w:r>
-    </w:p>
-    <w:p>
-      <w:pPr>
-        <w:spacing w:after="0" w:line="276" w:lineRule="auto"/>
+        <w:t xml:space="preserve">пишутся платформа независимые приложения за счет </w:t>
+      </w:r>
+      <w:r>
+        <w:rPr>
+          <w:rFonts w:ascii="Times New Roman" w:hAnsi="Times New Roman" w:cs="Times New Roman"/>
+          <w:sz w:val="28"/>
+          <w:szCs w:val="28"/>
+          <w:lang w:val="en-US"/>
+        </w:rPr>
+        <w:t>jvm</w:t>
+      </w:r>
+      <w:r>
+        <w:rPr>
+          <w:rFonts w:ascii="Times New Roman" w:hAnsi="Times New Roman" w:cs="Times New Roman"/>
+          <w:sz w:val="28"/>
+          <w:szCs w:val="28"/>
+        </w:rPr>
+        <w:t xml:space="preserve">. Во-вторых, если появится необходимость в использовании другой базы данных это будет сделать проще чем, на других языках программирования за счет наличия </w:t>
+      </w:r>
+      <w:r>
+        <w:rPr>
+          <w:rFonts w:ascii="Times New Roman" w:hAnsi="Times New Roman" w:cs="Times New Roman"/>
+          <w:sz w:val="28"/>
+          <w:szCs w:val="28"/>
+          <w:lang w:val="en-US"/>
+        </w:rPr>
+        <w:t>JDBC</w:t>
+      </w:r>
+      <w:r>
+        <w:rPr>
+          <w:rFonts w:ascii="Times New Roman" w:hAnsi="Times New Roman" w:cs="Times New Roman"/>
+          <w:sz w:val="28"/>
+          <w:szCs w:val="28"/>
+        </w:rPr>
+        <w:t>.</w:t>
+      </w:r>
+      <w:r>
+        <w:rPr>
+          <w:rFonts w:ascii="Times New Roman" w:hAnsi="Times New Roman" w:cs="Times New Roman"/>
+          <w:sz w:val="28"/>
+          <w:szCs w:val="28"/>
+        </w:rPr>
+        <w:t xml:space="preserve"> </w:t>
+      </w:r>
+      <w:r>
+        <w:rPr>
+          <w:rFonts w:ascii="Times New Roman" w:hAnsi="Times New Roman" w:cs="Times New Roman"/>
+          <w:sz w:val="28"/>
+          <w:szCs w:val="28"/>
+        </w:rPr>
+        <w:t xml:space="preserve">В-третьих, </w:t>
+      </w:r>
+      <w:r>
+        <w:rPr>
+          <w:rFonts w:ascii="Times New Roman" w:hAnsi="Times New Roman" w:cs="Times New Roman"/>
+          <w:sz w:val="28"/>
+          <w:szCs w:val="28"/>
+          <w:lang w:val="en-US"/>
+        </w:rPr>
+        <w:t>java</w:t>
+      </w:r>
+      <w:r>
+        <w:rPr>
+          <w:rFonts w:ascii="Times New Roman" w:hAnsi="Times New Roman" w:cs="Times New Roman"/>
+          <w:sz w:val="28"/>
+          <w:szCs w:val="28"/>
+        </w:rPr>
+        <w:t xml:space="preserve"> </w:t>
+      </w:r>
+      <w:r>
+        <w:rPr>
+          <w:rFonts w:ascii="Times New Roman" w:hAnsi="Times New Roman" w:cs="Times New Roman"/>
+          <w:sz w:val="28"/>
+          <w:szCs w:val="28"/>
+        </w:rPr>
+        <w:t>является поток безопасным языком программирования.</w:t>
+      </w:r>
+    </w:p>
+    <w:p>
+      <w:pPr>
+        <w:spacing w:after="0" w:line="276" w:lineRule="auto"/>
+        <w:contextualSpacing/>
         <w:jc w:val="both"/>
         <w:rPr>
           <w:rFonts w:ascii="Times New Roman" w:hAnsi="Times New Roman" w:cs="Times New Roman"/>
           <w:sz w:val="28"/>
           <w:szCs w:val="28"/>
-        </w:rPr>
-      </w:pPr>
-    </w:p>
-    <w:p>
-      <w:pPr>
-        <w:spacing w:after="0" w:line="276" w:lineRule="auto"/>
-        <w:ind w:firstLine="709"/>
-        <w:contextualSpacing/>
-        <w:jc w:val="both"/>
-        <w:rPr>
-          <w:rFonts w:ascii="Times New Roman" w:hAnsi="Times New Roman" w:cs="Times New Roman"/>
-          <w:sz w:val="28"/>
-          <w:szCs w:val="28"/>
-          <w:lang w:val="x-none" w:eastAsia="ru-RU"/>
-        </w:rPr>
-      </w:pPr>
-    </w:p>
-    <w:p>
-      <w:pPr>
-        <w:spacing w:after="0" w:line="276" w:lineRule="auto"/>
-        <w:ind w:firstLine="709"/>
-        <w:contextualSpacing/>
-        <w:jc w:val="both"/>
-        <w:rPr>
-          <w:rFonts w:ascii="Times New Roman" w:hAnsi="Times New Roman" w:cs="Times New Roman"/>
-          <w:sz w:val="28"/>
-          <w:szCs w:val="28"/>
-          <w:lang w:eastAsia="ru-RU"/>
-        </w:rPr>
-      </w:pPr>
-      <w:r>
-        <w:rPr>
-          <w:rFonts w:ascii="Times New Roman" w:hAnsi="Times New Roman" w:cs="Times New Roman"/>
-          <w:sz w:val="28"/>
-          <w:szCs w:val="28"/>
-          <w:highlight w:val="yellow"/>
-          <w:lang w:eastAsia="ru-RU"/>
-        </w:rPr>
-        <w:t>Вывод по главе…</w:t>
-      </w:r>
-    </w:p>
-    <w:p>
-      <w:pPr>
-        <w:spacing w:after="0" w:line="276" w:lineRule="auto"/>
-        <w:ind w:firstLine="709"/>
-        <w:contextualSpacing/>
-        <w:jc w:val="both"/>
-        <w:rPr>
-          <w:rFonts w:ascii="Times New Roman" w:hAnsi="Times New Roman" w:cs="Times New Roman"/>
-          <w:sz w:val="28"/>
-          <w:szCs w:val="28"/>
-          <w:lang w:eastAsia="ru-RU"/>
-        </w:rPr>
-      </w:pPr>
+          <w:lang w:eastAsia="ru-RU"/>
+        </w:rPr>
+      </w:pPr>
+      <w:r>
+        <w:rPr>
+          <w:rFonts w:ascii="Times New Roman" w:hAnsi="Times New Roman" w:cs="Times New Roman"/>
+          <w:sz w:val="28"/>
+          <w:szCs w:val="28"/>
+        </w:rPr>
+        <w:tab/>
+        <w:t xml:space="preserve">Все вышеупомянутые достоинства языка </w:t>
+      </w:r>
+      <w:r>
+        <w:rPr>
+          <w:rFonts w:ascii="Times New Roman" w:hAnsi="Times New Roman" w:cs="Times New Roman"/>
+          <w:sz w:val="28"/>
+          <w:szCs w:val="28"/>
+          <w:lang w:val="en-US"/>
+        </w:rPr>
+        <w:t>java</w:t>
+      </w:r>
+      <w:r>
+        <w:rPr>
+          <w:rFonts w:ascii="Times New Roman" w:hAnsi="Times New Roman" w:cs="Times New Roman"/>
+          <w:sz w:val="28"/>
+          <w:szCs w:val="28"/>
+        </w:rPr>
+        <w:t xml:space="preserve"> </w:t>
+      </w:r>
+      <w:r>
+        <w:rPr>
+          <w:rFonts w:ascii="Times New Roman" w:hAnsi="Times New Roman" w:cs="Times New Roman"/>
+          <w:sz w:val="28"/>
+          <w:szCs w:val="28"/>
+        </w:rPr>
+        <w:t xml:space="preserve">делают приложения на </w:t>
+      </w:r>
+      <w:r>
+        <w:rPr>
+          <w:rFonts w:ascii="Times New Roman" w:hAnsi="Times New Roman" w:cs="Times New Roman"/>
+          <w:sz w:val="28"/>
+          <w:szCs w:val="28"/>
+          <w:lang w:val="en-US"/>
+        </w:rPr>
+        <w:t>java</w:t>
+      </w:r>
+      <w:r>
+        <w:rPr>
+          <w:rFonts w:ascii="Times New Roman" w:hAnsi="Times New Roman" w:cs="Times New Roman"/>
+          <w:sz w:val="28"/>
+          <w:szCs w:val="28"/>
+        </w:rPr>
+        <w:t xml:space="preserve"> </w:t>
+      </w:r>
+      <w:r>
+        <w:rPr>
+          <w:rFonts w:ascii="Times New Roman" w:hAnsi="Times New Roman" w:cs="Times New Roman"/>
+          <w:sz w:val="28"/>
+          <w:szCs w:val="28"/>
+        </w:rPr>
+        <w:t>высоко производительными, динамическими, адаптируемыми и быстрыми.</w:t>
+      </w:r>
     </w:p>
     <w:p>
       <w:pPr>
@@ -8081,9 +8086,81 @@
           <w:rFonts w:ascii="Times New Roman" w:hAnsi="Times New Roman" w:cs="Times New Roman"/>
           <w:sz w:val="28"/>
           <w:szCs w:val="28"/>
-          <w:lang w:val="x-none" w:eastAsia="ru-RU"/>
-        </w:rPr>
-      </w:pPr>
+          <w:lang w:eastAsia="ru-RU"/>
+        </w:rPr>
+      </w:pPr>
+      <w:r>
+        <w:rPr>
+          <w:rFonts w:ascii="Times New Roman" w:hAnsi="Times New Roman" w:cs="Times New Roman"/>
+          <w:sz w:val="28"/>
+          <w:szCs w:val="28"/>
+          <w:lang w:eastAsia="ru-RU"/>
+        </w:rPr>
+        <w:t xml:space="preserve">Алгоритм авторизации разделён на несколько этапов. На первом этапе пользователь при помощи пользовательского интерфейса вводит данные. Далее эти данные обрабатываются и помещаются в класс, реализующий интерфейс </w:t>
+      </w:r>
+      <w:r>
+        <w:rPr>
+          <w:rFonts w:ascii="Times New Roman" w:hAnsi="Times New Roman" w:cs="Times New Roman"/>
+          <w:sz w:val="28"/>
+          <w:szCs w:val="28"/>
+          <w:lang w:val="en-US" w:eastAsia="ru-RU"/>
+        </w:rPr>
+        <w:t>IRequest</w:t>
+      </w:r>
+      <w:r>
+        <w:rPr>
+          <w:rFonts w:ascii="Times New Roman" w:hAnsi="Times New Roman" w:cs="Times New Roman"/>
+          <w:sz w:val="28"/>
+          <w:szCs w:val="28"/>
+          <w:lang w:eastAsia="ru-RU"/>
+        </w:rPr>
+        <w:t xml:space="preserve">. После этого запрос отправляется на сервер, где происходит обработка запроса и формирования объекта класса, который реализует интерфейс </w:t>
+      </w:r>
+      <w:r>
+        <w:rPr>
+          <w:rFonts w:ascii="Times New Roman" w:hAnsi="Times New Roman" w:cs="Times New Roman"/>
+          <w:sz w:val="28"/>
+          <w:szCs w:val="28"/>
+          <w:lang w:val="en-US" w:eastAsia="ru-RU"/>
+        </w:rPr>
+        <w:t>IResponse</w:t>
+      </w:r>
+      <w:r>
+        <w:rPr>
+          <w:rFonts w:ascii="Times New Roman" w:hAnsi="Times New Roman" w:cs="Times New Roman"/>
+          <w:sz w:val="28"/>
+          <w:szCs w:val="28"/>
+          <w:lang w:eastAsia="ru-RU"/>
+        </w:rPr>
+        <w:t xml:space="preserve">. Объект </w:t>
+      </w:r>
+      <w:r>
+        <w:rPr>
+          <w:rFonts w:ascii="Times New Roman" w:hAnsi="Times New Roman" w:cs="Times New Roman"/>
+          <w:sz w:val="28"/>
+          <w:szCs w:val="28"/>
+          <w:lang w:val="en-US" w:eastAsia="ru-RU"/>
+        </w:rPr>
+        <w:t>response</w:t>
+      </w:r>
+      <w:r>
+        <w:rPr>
+          <w:rFonts w:ascii="Times New Roman" w:hAnsi="Times New Roman" w:cs="Times New Roman"/>
+          <w:sz w:val="28"/>
+          <w:szCs w:val="28"/>
+          <w:lang w:eastAsia="ru-RU"/>
+        </w:rPr>
+        <w:t xml:space="preserve"> </w:t>
+      </w:r>
+      <w:r>
+        <w:rPr>
+          <w:rFonts w:ascii="Times New Roman" w:hAnsi="Times New Roman" w:cs="Times New Roman"/>
+          <w:sz w:val="28"/>
+          <w:szCs w:val="28"/>
+          <w:lang w:eastAsia="ru-RU"/>
+        </w:rPr>
+        <w:t>отправляется обратно клиенту, который обрабатывает ответ от сервера и выполняет соответствующие действия.</w:t>
+      </w:r>
     </w:p>
     <w:p>
       <w:pPr>
@@ -8714,7 +8791,6 @@
           <w:szCs w:val="28"/>
         </w:rPr>
       </w:pPr>
-      <w:proofErr w:type="spellStart"/>
       <w:r>
         <w:rPr>
           <w:rFonts w:ascii="Times New Roman" w:hAnsi="Times New Roman" w:cs="Times New Roman"/>
@@ -8722,57 +8798,7 @@
           <w:sz w:val="28"/>
           <w:szCs w:val="28"/>
         </w:rPr>
-        <w:t>Павлековская</w:t>
-      </w:r>
-      <w:proofErr w:type="spellEnd"/>
-      <w:r>
-        <w:rPr>
-          <w:rFonts w:ascii="Times New Roman" w:hAnsi="Times New Roman" w:cs="Times New Roman"/>
-          <w:iCs/>
-          <w:sz w:val="28"/>
-          <w:szCs w:val="28"/>
-        </w:rPr>
-        <w:t xml:space="preserve"> И. В., </w:t>
-      </w:r>
-      <w:proofErr w:type="spellStart"/>
-      <w:r>
-        <w:rPr>
-          <w:rFonts w:ascii="Times New Roman" w:hAnsi="Times New Roman" w:cs="Times New Roman"/>
-          <w:iCs/>
-          <w:sz w:val="28"/>
-          <w:szCs w:val="28"/>
-        </w:rPr>
-        <w:t>Староверова</w:t>
-      </w:r>
-      <w:proofErr w:type="spellEnd"/>
-      <w:r>
-        <w:rPr>
-          <w:rFonts w:ascii="Times New Roman" w:hAnsi="Times New Roman" w:cs="Times New Roman"/>
-          <w:iCs/>
-          <w:sz w:val="28"/>
-          <w:szCs w:val="28"/>
-        </w:rPr>
-        <w:t xml:space="preserve"> О. В., </w:t>
-      </w:r>
-      <w:proofErr w:type="spellStart"/>
-      <w:r>
-        <w:rPr>
-          <w:rFonts w:ascii="Times New Roman" w:hAnsi="Times New Roman" w:cs="Times New Roman"/>
-          <w:iCs/>
-          <w:sz w:val="28"/>
-          <w:szCs w:val="28"/>
-        </w:rPr>
-        <w:t>Уринцов</w:t>
-      </w:r>
-      <w:proofErr w:type="spellEnd"/>
-      <w:r>
-        <w:rPr>
-          <w:rFonts w:ascii="Times New Roman" w:hAnsi="Times New Roman" w:cs="Times New Roman"/>
-          <w:iCs/>
-          <w:sz w:val="28"/>
-          <w:szCs w:val="28"/>
-        </w:rPr>
-        <w:t xml:space="preserve"> А. И. Влияние научно-технического прогресса на развитие информационного общества // Вестник экономической безопасности. № 3.</w:t>
+        <w:t>Павлековская И. В., Староверова О. В., Уринцов А. И. Влияние научно-технического прогресса на развитие информационного общества // Вестник экономической безопасности. № 3.</w:t>
       </w:r>
     </w:p>
     <w:p>
@@ -8924,15 +8950,7 @@
       <w:bookmarkStart w:id="75" w:name="_Toc98638665"/>
       <w:bookmarkStart w:id="76" w:name="_Toc147070143"/>
       <w:r>
-        <w:t>(</w:t>
-      </w:r>
-      <w:proofErr w:type="spellStart"/>
-      <w:r>
-        <w:t>обязательное</w:t>
-      </w:r>
-      <w:proofErr w:type="spellEnd"/>
-      <w:r>
-        <w:t>)</w:t>
+        <w:t>(обязательное)</w:t>
       </w:r>
       <w:bookmarkEnd w:id="74"/>
       <w:bookmarkEnd w:id="75"/>
@@ -8968,117 +8986,7 @@
           <w:szCs w:val="28"/>
           <w:lang w:val="x-none"/>
         </w:rPr>
-        <w:t xml:space="preserve"> о </w:t>
-      </w:r>
-      <w:proofErr w:type="spellStart"/>
-      <w:r>
-        <w:rPr>
-          <w:rFonts w:ascii="Times New Roman" w:eastAsia="Times New Roman" w:hAnsi="Times New Roman" w:cs="Times New Roman"/>
-          <w:b/>
-          <w:sz w:val="28"/>
-          <w:szCs w:val="28"/>
-          <w:lang w:val="x-none"/>
-        </w:rPr>
-        <w:t>проверке</w:t>
-      </w:r>
-      <w:proofErr w:type="spellEnd"/>
-      <w:r>
-        <w:rPr>
-          <w:rFonts w:ascii="Times New Roman" w:eastAsia="Times New Roman" w:hAnsi="Times New Roman" w:cs="Times New Roman"/>
-          <w:b/>
-          <w:sz w:val="28"/>
-          <w:szCs w:val="28"/>
-          <w:lang w:val="x-none"/>
-        </w:rPr>
-        <w:t xml:space="preserve"> </w:t>
-      </w:r>
-      <w:proofErr w:type="spellStart"/>
-      <w:r>
-        <w:rPr>
-          <w:rFonts w:ascii="Times New Roman" w:eastAsia="Times New Roman" w:hAnsi="Times New Roman" w:cs="Times New Roman"/>
-          <w:b/>
-          <w:sz w:val="28"/>
-          <w:szCs w:val="28"/>
-          <w:lang w:val="x-none"/>
-        </w:rPr>
-        <w:t>на</w:t>
-      </w:r>
-      <w:proofErr w:type="spellEnd"/>
-      <w:r>
-        <w:rPr>
-          <w:rFonts w:ascii="Times New Roman" w:eastAsia="Times New Roman" w:hAnsi="Times New Roman" w:cs="Times New Roman"/>
-          <w:b/>
-          <w:sz w:val="28"/>
-          <w:szCs w:val="28"/>
-          <w:lang w:val="x-none"/>
-        </w:rPr>
-        <w:t xml:space="preserve"> </w:t>
-      </w:r>
-      <w:proofErr w:type="spellStart"/>
-      <w:r>
-        <w:rPr>
-          <w:rFonts w:ascii="Times New Roman" w:eastAsia="Times New Roman" w:hAnsi="Times New Roman" w:cs="Times New Roman"/>
-          <w:b/>
-          <w:sz w:val="28"/>
-          <w:szCs w:val="28"/>
-          <w:lang w:val="x-none"/>
-        </w:rPr>
-        <w:t>заимствования</w:t>
-      </w:r>
-      <w:proofErr w:type="spellEnd"/>
-      <w:r>
-        <w:rPr>
-          <w:rFonts w:ascii="Times New Roman" w:eastAsia="Times New Roman" w:hAnsi="Times New Roman" w:cs="Times New Roman"/>
-          <w:b/>
-          <w:sz w:val="28"/>
-          <w:szCs w:val="28"/>
-          <w:lang w:val="x-none"/>
-        </w:rPr>
-        <w:t xml:space="preserve"> в </w:t>
-      </w:r>
-      <w:proofErr w:type="spellStart"/>
-      <w:r>
-        <w:rPr>
-          <w:rFonts w:ascii="Times New Roman" w:eastAsia="Times New Roman" w:hAnsi="Times New Roman" w:cs="Times New Roman"/>
-          <w:b/>
-          <w:sz w:val="28"/>
-          <w:szCs w:val="28"/>
-          <w:lang w:val="x-none"/>
-        </w:rPr>
-        <w:t>системе</w:t>
-      </w:r>
-      <w:proofErr w:type="spellEnd"/>
-      <w:r>
-        <w:rPr>
-          <w:rFonts w:ascii="Times New Roman" w:eastAsia="Times New Roman" w:hAnsi="Times New Roman" w:cs="Times New Roman"/>
-          <w:b/>
-          <w:sz w:val="28"/>
-          <w:szCs w:val="28"/>
-          <w:lang w:val="x-none"/>
-        </w:rPr>
-        <w:t xml:space="preserve"> «</w:t>
-      </w:r>
-      <w:proofErr w:type="spellStart"/>
-      <w:r>
-        <w:rPr>
-          <w:rFonts w:ascii="Times New Roman" w:eastAsia="Times New Roman" w:hAnsi="Times New Roman" w:cs="Times New Roman"/>
-          <w:b/>
-          <w:sz w:val="28"/>
-          <w:szCs w:val="28"/>
-          <w:lang w:val="x-none"/>
-        </w:rPr>
-        <w:t>Антиплагиат</w:t>
-      </w:r>
-      <w:proofErr w:type="spellEnd"/>
-      <w:r>
-        <w:rPr>
-          <w:rFonts w:ascii="Times New Roman" w:eastAsia="Times New Roman" w:hAnsi="Times New Roman" w:cs="Times New Roman"/>
-          <w:b/>
-          <w:sz w:val="28"/>
-          <w:szCs w:val="28"/>
-          <w:lang w:val="x-none"/>
-        </w:rPr>
-        <w:t>»</w:t>
+        <w:t xml:space="preserve"> о проверке на заимствования в системе «Антиплагиат»</w:t>
       </w:r>
     </w:p>
     <w:bookmarkEnd w:id="77"/>
@@ -9213,15 +9121,7 @@
       <w:bookmarkStart w:id="83" w:name="_Toc98638667"/>
       <w:bookmarkStart w:id="84" w:name="_Toc147070145"/>
       <w:r>
-        <w:t>(</w:t>
-      </w:r>
-      <w:proofErr w:type="spellStart"/>
-      <w:r>
-        <w:t>обязательное</w:t>
-      </w:r>
-      <w:proofErr w:type="spellEnd"/>
-      <w:r>
-        <w:t>)</w:t>
+        <w:t>(обязательное)</w:t>
       </w:r>
       <w:bookmarkEnd w:id="81"/>
       <w:bookmarkEnd w:id="82"/>
@@ -9241,46 +9141,12 @@
       <w:bookmarkStart w:id="85" w:name="_Toc71804164"/>
       <w:bookmarkStart w:id="86" w:name="_Toc98638668"/>
       <w:bookmarkStart w:id="87" w:name="_Toc147070146"/>
-      <w:proofErr w:type="spellStart"/>
-      <w:r>
-        <w:t>Листинг</w:t>
-      </w:r>
-      <w:proofErr w:type="spellEnd"/>
-      <w:r>
-        <w:t xml:space="preserve"> </w:t>
-      </w:r>
-      <w:proofErr w:type="spellStart"/>
-      <w:r>
-        <w:t>кода</w:t>
-      </w:r>
-      <w:proofErr w:type="spellEnd"/>
-      <w:r>
-        <w:t xml:space="preserve"> </w:t>
-      </w:r>
-      <w:proofErr w:type="spellStart"/>
-      <w:r>
-        <w:t>алгоритмов</w:t>
-      </w:r>
-      <w:proofErr w:type="spellEnd"/>
-      <w:r>
-        <w:t xml:space="preserve">, </w:t>
-      </w:r>
-      <w:proofErr w:type="spellStart"/>
-      <w:r>
-        <w:t>реализующих</w:t>
-      </w:r>
-      <w:proofErr w:type="spellEnd"/>
-      <w:r>
-        <w:t xml:space="preserve"> </w:t>
-      </w:r>
-      <w:proofErr w:type="spellStart"/>
-      <w:r>
-        <w:t>бизнес-логику</w:t>
+      <w:r>
+        <w:t>Листинг кода алгоритмов, реализующих бизнес-логику</w:t>
       </w:r>
       <w:bookmarkEnd w:id="85"/>
       <w:bookmarkEnd w:id="86"/>
       <w:bookmarkEnd w:id="87"/>
-      <w:proofErr w:type="spellEnd"/>
     </w:p>
     <w:p>
       <w:pPr>

</xml_diff>